<commit_message>
Add subscription pricing tiers to product spec
Four tiers with clear economics:
- Starter $50/mo (2 docs, 64% margin)
- Pro $150/mo (6 docs, 64% margin)
- Litigation $350/mo (15 docs, 61% margin)
- High-Stakes $750/mo (10 std + 5 Opus, 76% margin)

Plus BYOK option at $25/mo for power users.

🤖 Generated with [Claude Code](https://claude.com/claude-code)

Co-Authored-By: Claude Opus 4.5 <noreply@anthropic.com>
</commit_message>
<xml_diff>
--- a/PRODUCT_SPEC.docx
+++ b/PRODUCT_SPEC.docx
@@ -2,7 +2,7 @@
 <file path=word/document.xml><?xml version="1.0" encoding="utf-8"?>
 <w:document xmlns:w="http://schemas.openxmlformats.org/wordprocessingml/2006/main" xmlns:m="http://schemas.openxmlformats.org/officeDocument/2006/math" xmlns:r="http://schemas.openxmlformats.org/officeDocument/2006/relationships" xmlns:o="urn:schemas-microsoft-com:office:office" xmlns:v="urn:schemas-microsoft-com:vml" xmlns:w10="urn:schemas-microsoft-com:office:word" xmlns:a="http://schemas.openxmlformats.org/drawingml/2006/main" xmlns:pic="http://schemas.openxmlformats.org/drawingml/2006/picture" xmlns:wp="http://schemas.openxmlformats.org/drawingml/2006/wordprocessingDrawing">
   <w:body>
-    <w:bookmarkStart w:id="105" w:name="X1e66b276bcb111465bab78439ea4adbca4879c6"/>
+    <w:bookmarkStart w:id="112" w:name="X1e66b276bcb111465bab78439ea4adbca4879c6"/>
     <w:p>
       <w:pPr>
         <w:pStyle w:val="Heading1"/>
@@ -6483,22 +6483,212 @@
     </w:p>
     <w:bookmarkEnd w:id="81"/>
     <w:bookmarkEnd w:id="82"/>
-    <w:bookmarkStart w:id="86" w:name="business-model-options"/>
+    <w:bookmarkStart w:id="93" w:name="business-model"/>
     <w:p>
       <w:pPr>
         <w:pStyle w:val="Heading2"/>
       </w:pPr>
       <w:r>
-        <w:t xml:space="preserve">Business Model Options</w:t>
-      </w:r>
-    </w:p>
-    <w:bookmarkStart w:id="83" w:name="option-a-freemium-saas"/>
+        <w:t xml:space="preserve">Business Model</w:t>
+      </w:r>
+    </w:p>
+    <w:bookmarkStart w:id="83" w:name="X3c98230b4591f45ea733d5e12235170125a5877"/>
     <w:p>
       <w:pPr>
         <w:pStyle w:val="Heading3"/>
       </w:pPr>
       <w:r>
-        <w:t xml:space="preserve">Option A: Freemium SaaS</w:t>
+        <w:t xml:space="preserve">Pricing Strategy: Document-Based Subscriptions</w:t>
+      </w:r>
+    </w:p>
+    <w:p>
+      <w:pPr>
+        <w:pStyle w:val="FirstParagraph"/>
+      </w:pPr>
+      <w:r>
+        <w:t xml:space="preserve">Pricing based on document generation, not seats or features. Clear value exchange.</w:t>
+      </w:r>
+    </w:p>
+    <w:bookmarkEnd w:id="83"/>
+    <w:bookmarkStart w:id="88" w:name="subscription-tiers-usd"/>
+    <w:p>
+      <w:pPr>
+        <w:pStyle w:val="Heading3"/>
+      </w:pPr>
+      <w:r>
+        <w:t xml:space="preserve">Subscription Tiers (USD)</w:t>
+      </w:r>
+    </w:p>
+    <w:bookmarkStart w:id="84" w:name="starter-50month"/>
+    <w:p>
+      <w:pPr>
+        <w:pStyle w:val="Heading4"/>
+      </w:pPr>
+      <w:r>
+        <w:t xml:space="preserve">Starter — $50/month</w:t>
+      </w:r>
+    </w:p>
+    <w:p>
+      <w:pPr>
+        <w:pStyle w:val="FirstParagraph"/>
+      </w:pPr>
+      <w:r>
+        <w:rPr>
+          <w:bCs/>
+          <w:b/>
+        </w:rPr>
+        <w:t xml:space="preserve">For:</w:t>
+      </w:r>
+      <w:r>
+        <w:t xml:space="preserve"> </w:t>
+      </w:r>
+      <w:r>
+        <w:t xml:space="preserve">Self-represented litigants, light matters, first-time users</w:t>
+      </w:r>
+    </w:p>
+    <w:tbl>
+      <w:tblPr>
+        <w:tblStyle w:val="Table"/>
+        <w:tblW w:type="auto" w:w="0"/>
+        <w:tblLook w:firstRow="1" w:lastRow="0" w:firstColumn="0" w:lastColumn="0" w:noHBand="0" w:noVBand="0" w:val="0020"/>
+        <w:jc w:val="start"/>
+      </w:tblPr>
+      <w:tblGrid>
+        <w:gridCol w:w="3960"/>
+        <w:gridCol w:w="3960"/>
+      </w:tblGrid>
+      <w:tr>
+        <w:trPr>
+          <w:tblHeader w:val="true"/>
+        </w:trPr>
+        <w:tc>
+          <w:tcPr/>
+          <w:p>
+            <w:pPr>
+              <w:pStyle w:val="Compact"/>
+              <w:jc w:val="left"/>
+            </w:pPr>
+            <w:r>
+              <w:t xml:space="preserve">Included</w:t>
+            </w:r>
+          </w:p>
+        </w:tc>
+        <w:tc>
+          <w:tcPr/>
+          <w:p>
+            <w:pPr>
+              <w:pStyle w:val="Compact"/>
+              <w:jc w:val="left"/>
+            </w:pPr>
+            <w:r>
+              <w:t xml:space="preserve">Overage</w:t>
+            </w:r>
+          </w:p>
+        </w:tc>
+      </w:tr>
+      <w:tr>
+        <w:tc>
+          <w:tcPr/>
+          <w:p>
+            <w:pPr>
+              <w:pStyle w:val="Compact"/>
+              <w:jc w:val="left"/>
+            </w:pPr>
+            <w:r>
+              <w:t xml:space="preserve">2 standard documents/month</w:t>
+            </w:r>
+          </w:p>
+        </w:tc>
+        <w:tc>
+          <w:tcPr/>
+          <w:p>
+            <w:pPr>
+              <w:pStyle w:val="Compact"/>
+              <w:jc w:val="left"/>
+            </w:pPr>
+            <w:r>
+              <w:t xml:space="preserve">$35/document</w:t>
+            </w:r>
+          </w:p>
+        </w:tc>
+      </w:tr>
+      <w:tr>
+        <w:tc>
+          <w:tcPr/>
+          <w:p>
+            <w:pPr>
+              <w:pStyle w:val="Compact"/>
+              <w:jc w:val="left"/>
+            </w:pPr>
+            <w:r>
+              <w:t xml:space="preserve">Basic case profile</w:t>
+            </w:r>
+          </w:p>
+        </w:tc>
+        <w:tc>
+          <w:tcPr/>
+          <w:p>
+            <w:pPr>
+              <w:pStyle w:val="Compact"/>
+            </w:pPr>
+          </w:p>
+        </w:tc>
+      </w:tr>
+      <w:tr>
+        <w:tc>
+          <w:tcPr/>
+          <w:p>
+            <w:pPr>
+              <w:pStyle w:val="Compact"/>
+              <w:jc w:val="left"/>
+            </w:pPr>
+            <w:r>
+              <w:t xml:space="preserve">AI chat (limited)</w:t>
+            </w:r>
+          </w:p>
+        </w:tc>
+        <w:tc>
+          <w:tcPr/>
+          <w:p>
+            <w:pPr>
+              <w:pStyle w:val="Compact"/>
+            </w:pPr>
+          </w:p>
+        </w:tc>
+      </w:tr>
+      <w:tr>
+        <w:tc>
+          <w:tcPr/>
+          <w:p>
+            <w:pPr>
+              <w:pStyle w:val="Compact"/>
+              <w:jc w:val="left"/>
+            </w:pPr>
+            <w:r>
+              <w:t xml:space="preserve">Email support</w:t>
+            </w:r>
+          </w:p>
+        </w:tc>
+        <w:tc>
+          <w:tcPr/>
+          <w:p>
+            <w:pPr>
+              <w:pStyle w:val="Compact"/>
+            </w:pPr>
+          </w:p>
+        </w:tc>
+      </w:tr>
+    </w:tbl>
+    <w:p>
+      <w:pPr>
+        <w:pStyle w:val="BodyText"/>
+      </w:pPr>
+      <w:r>
+        <w:rPr>
+          <w:bCs/>
+          <w:b/>
+        </w:rPr>
+        <w:t xml:space="preserve">Economics:</w:t>
       </w:r>
     </w:p>
     <w:p>
@@ -6509,379 +6699,37 @@
         <w:rPr>
           <w:rStyle w:val="VerbatimChar"/>
         </w:rPr>
-        <w:t xml:space="preserve">FREE TIER</w:t>
-      </w:r>
-      <w:r>
-        <w:br/>
-      </w:r>
-      <w:r>
-        <w:rPr>
-          <w:rStyle w:val="VerbatimChar"/>
-        </w:rPr>
-        <w:t xml:space="preserve">- 3 document generations/month</w:t>
-      </w:r>
-      <w:r>
-        <w:br/>
-      </w:r>
-      <w:r>
-        <w:rPr>
-          <w:rStyle w:val="VerbatimChar"/>
-        </w:rPr>
-        <w:t xml:space="preserve">- Basic case profile</w:t>
-      </w:r>
-      <w:r>
-        <w:br/>
-      </w:r>
-      <w:r>
-        <w:rPr>
-          <w:rStyle w:val="VerbatimChar"/>
-        </w:rPr>
-        <w:t xml:space="preserve">- Limited AI chat (10 messages/day)</w:t>
-      </w:r>
-      <w:r>
-        <w:br/>
-      </w:r>
-      <w:r>
-        <w:rPr>
-          <w:rStyle w:val="VerbatimChar"/>
-        </w:rPr>
-        <w:t xml:space="preserve">- Community support</w:t>
-      </w:r>
-      <w:r>
-        <w:br/>
-      </w:r>
-      <w:r>
-        <w:br/>
-      </w:r>
-      <w:r>
-        <w:rPr>
-          <w:rStyle w:val="VerbatimChar"/>
-        </w:rPr>
-        <w:t xml:space="preserve">PRO ($29/month)</w:t>
-      </w:r>
-      <w:r>
-        <w:br/>
-      </w:r>
-      <w:r>
-        <w:rPr>
-          <w:rStyle w:val="VerbatimChar"/>
-        </w:rPr>
-        <w:t xml:space="preserve">- Unlimited document generation</w:t>
-      </w:r>
-      <w:r>
-        <w:br/>
-      </w:r>
-      <w:r>
-        <w:rPr>
-          <w:rStyle w:val="VerbatimChar"/>
-        </w:rPr>
-        <w:t xml:space="preserve">- Full case analysis</w:t>
-      </w:r>
-      <w:r>
-        <w:br/>
-      </w:r>
-      <w:r>
-        <w:rPr>
-          <w:rStyle w:val="VerbatimChar"/>
-        </w:rPr>
-        <w:t xml:space="preserve">- Unlimited AI chat</w:t>
-      </w:r>
-      <w:r>
-        <w:br/>
-      </w:r>
-      <w:r>
-        <w:rPr>
-          <w:rStyle w:val="VerbatimChar"/>
-        </w:rPr>
-        <w:t xml:space="preserve">- Email support</w:t>
-      </w:r>
-      <w:r>
-        <w:br/>
-      </w:r>
-      <w:r>
-        <w:rPr>
-          <w:rStyle w:val="VerbatimChar"/>
-        </w:rPr>
-        <w:t xml:space="preserve">- Google integrations</w:t>
-      </w:r>
-      <w:r>
-        <w:br/>
-      </w:r>
-      <w:r>
-        <w:br/>
-      </w:r>
-      <w:r>
-        <w:rPr>
-          <w:rStyle w:val="VerbatimChar"/>
-        </w:rPr>
-        <w:t xml:space="preserve">TEAM ($99/month)</w:t>
-      </w:r>
-      <w:r>
-        <w:br/>
-      </w:r>
-      <w:r>
-        <w:rPr>
-          <w:rStyle w:val="VerbatimChar"/>
-        </w:rPr>
-        <w:t xml:space="preserve">- Multiple cases</w:t>
-      </w:r>
-      <w:r>
-        <w:br/>
-      </w:r>
-      <w:r>
-        <w:rPr>
-          <w:rStyle w:val="VerbatimChar"/>
-        </w:rPr>
-        <w:t xml:space="preserve">- Priority support</w:t>
-      </w:r>
-      <w:r>
-        <w:br/>
-      </w:r>
-      <w:r>
-        <w:rPr>
-          <w:rStyle w:val="VerbatimChar"/>
-        </w:rPr>
-        <w:t xml:space="preserve">- API access</w:t>
-      </w:r>
-      <w:r>
-        <w:br/>
-      </w:r>
-      <w:r>
-        <w:rPr>
-          <w:rStyle w:val="VerbatimChar"/>
-        </w:rPr>
-        <w:t xml:space="preserve">- Custom templates</w:t>
-      </w:r>
-    </w:p>
-    <w:bookmarkEnd w:id="83"/>
-    <w:bookmarkStart w:id="84" w:name="option-b-one-time-purchase"/>
-    <w:p>
-      <w:pPr>
-        <w:pStyle w:val="Heading3"/>
-      </w:pPr>
-      <w:r>
-        <w:t xml:space="preserve">Option B: One-Time Purchase</w:t>
-      </w:r>
-    </w:p>
-    <w:p>
-      <w:pPr>
-        <w:pStyle w:val="SourceCode"/>
-      </w:pPr>
-      <w:r>
-        <w:rPr>
-          <w:rStyle w:val="VerbatimChar"/>
-        </w:rPr>
-        <w:t xml:space="preserve">PERSONAL LICENSE ($99)</w:t>
-      </w:r>
-      <w:r>
-        <w:br/>
-      </w:r>
-      <w:r>
-        <w:rPr>
-          <w:rStyle w:val="VerbatimChar"/>
-        </w:rPr>
-        <w:t xml:space="preserve">- Desktop app (Mac/Windows)</w:t>
-      </w:r>
-      <w:r>
-        <w:br/>
-      </w:r>
-      <w:r>
-        <w:rPr>
-          <w:rStyle w:val="VerbatimChar"/>
-        </w:rPr>
-        <w:t xml:space="preserve">- Lifetime updates for 1 year</w:t>
-      </w:r>
-      <w:r>
-        <w:br/>
-      </w:r>
-      <w:r>
-        <w:rPr>
-          <w:rStyle w:val="VerbatimChar"/>
-        </w:rPr>
-        <w:t xml:space="preserve">- All features unlocked</w:t>
-      </w:r>
-      <w:r>
-        <w:br/>
-      </w:r>
-      <w:r>
-        <w:rPr>
-          <w:rStyle w:val="VerbatimChar"/>
-        </w:rPr>
-        <w:t xml:space="preserve">- Bring your own AI API key</w:t>
-      </w:r>
-      <w:r>
-        <w:br/>
-      </w:r>
-      <w:r>
-        <w:br/>
-      </w:r>
-      <w:r>
-        <w:rPr>
-          <w:rStyle w:val="VerbatimChar"/>
-        </w:rPr>
-        <w:t xml:space="preserve">PROFESSIONAL ($249)</w:t>
-      </w:r>
-      <w:r>
-        <w:br/>
-      </w:r>
-      <w:r>
-        <w:rPr>
-          <w:rStyle w:val="VerbatimChar"/>
-        </w:rPr>
-        <w:t xml:space="preserve">- + 5 years updates</w:t>
-      </w:r>
-      <w:r>
-        <w:br/>
-      </w:r>
-      <w:r>
-        <w:rPr>
-          <w:rStyle w:val="VerbatimChar"/>
-        </w:rPr>
-        <w:t xml:space="preserve">- + Priority support</w:t>
-      </w:r>
-      <w:r>
-        <w:br/>
-      </w:r>
-      <w:r>
-        <w:rPr>
-          <w:rStyle w:val="VerbatimChar"/>
-        </w:rPr>
-        <w:t xml:space="preserve">- + Custom jurisdiction templates</w:t>
-      </w:r>
-    </w:p>
-    <w:bookmarkEnd w:id="84"/>
-    <w:bookmarkStart w:id="85" w:name="option-c-open-source-services"/>
-    <w:p>
-      <w:pPr>
-        <w:pStyle w:val="Heading3"/>
-      </w:pPr>
-      <w:r>
-        <w:t xml:space="preserve">Option C: Open Source + Services</w:t>
-      </w:r>
-    </w:p>
-    <w:p>
-      <w:pPr>
-        <w:pStyle w:val="SourceCode"/>
-      </w:pPr>
-      <w:r>
-        <w:rPr>
-          <w:rStyle w:val="VerbatimChar"/>
-        </w:rPr>
-        <w:t xml:space="preserve">OPEN SOURCE (FREE)</w:t>
-      </w:r>
-      <w:r>
-        <w:br/>
-      </w:r>
-      <w:r>
-        <w:rPr>
-          <w:rStyle w:val="VerbatimChar"/>
-        </w:rPr>
-        <w:t xml:space="preserve">- Full app, self-hosted</w:t>
-      </w:r>
-      <w:r>
-        <w:br/>
-      </w:r>
-      <w:r>
-        <w:rPr>
-          <w:rStyle w:val="VerbatimChar"/>
-        </w:rPr>
-        <w:t xml:space="preserve">- Bring your own AI key</w:t>
-      </w:r>
-      <w:r>
-        <w:br/>
-      </w:r>
-      <w:r>
-        <w:rPr>
-          <w:rStyle w:val="VerbatimChar"/>
-        </w:rPr>
-        <w:t xml:space="preserve">- Community support</w:t>
-      </w:r>
-      <w:r>
-        <w:br/>
-      </w:r>
-      <w:r>
-        <w:br/>
-      </w:r>
-      <w:r>
-        <w:rPr>
-          <w:rStyle w:val="VerbatimChar"/>
-        </w:rPr>
-        <w:t xml:space="preserve">MANAGED SERVICE ($19/month)</w:t>
-      </w:r>
-      <w:r>
-        <w:br/>
-      </w:r>
-      <w:r>
-        <w:rPr>
-          <w:rStyle w:val="VerbatimChar"/>
-        </w:rPr>
-        <w:t xml:space="preserve">- Hosted version</w:t>
-      </w:r>
-      <w:r>
-        <w:br/>
-      </w:r>
-      <w:r>
-        <w:rPr>
-          <w:rStyle w:val="VerbatimChar"/>
-        </w:rPr>
-        <w:t xml:space="preserve">- Included AI credits</w:t>
-      </w:r>
-      <w:r>
-        <w:br/>
-      </w:r>
-      <w:r>
-        <w:rPr>
-          <w:rStyle w:val="VerbatimChar"/>
-        </w:rPr>
-        <w:t xml:space="preserve">- Auto-updates</w:t>
-      </w:r>
-      <w:r>
-        <w:br/>
-      </w:r>
-      <w:r>
-        <w:rPr>
-          <w:rStyle w:val="VerbatimChar"/>
-        </w:rPr>
-        <w:t xml:space="preserve">- Support</w:t>
-      </w:r>
-      <w:r>
-        <w:br/>
-      </w:r>
-      <w:r>
-        <w:br/>
-      </w:r>
-      <w:r>
-        <w:rPr>
-          <w:rStyle w:val="VerbatimChar"/>
-        </w:rPr>
-        <w:t xml:space="preserve">ENTERPRISE (Custom)</w:t>
-      </w:r>
-      <w:r>
-        <w:br/>
-      </w:r>
-      <w:r>
-        <w:rPr>
-          <w:rStyle w:val="VerbatimChar"/>
-        </w:rPr>
-        <w:t xml:space="preserve">- Legal aid organizations</w:t>
-      </w:r>
-      <w:r>
-        <w:br/>
-      </w:r>
-      <w:r>
-        <w:rPr>
-          <w:rStyle w:val="VerbatimChar"/>
-        </w:rPr>
-        <w:t xml:space="preserve">- Custom integrations</w:t>
-      </w:r>
-      <w:r>
-        <w:br/>
-      </w:r>
-      <w:r>
-        <w:rPr>
-          <w:rStyle w:val="VerbatimChar"/>
-        </w:rPr>
-        <w:t xml:space="preserve">- Training</w:t>
+        <w:t xml:space="preserve">Revenue:        $50</w:t>
+      </w:r>
+      <w:r>
+        <w:br/>
+      </w:r>
+      <w:r>
+        <w:rPr>
+          <w:rStyle w:val="VerbatimChar"/>
+        </w:rPr>
+        <w:t xml:space="preserve">COGS (2 × $9):  $18</w:t>
+      </w:r>
+      <w:r>
+        <w:br/>
+      </w:r>
+      <w:r>
+        <w:rPr>
+          <w:rStyle w:val="VerbatimChar"/>
+        </w:rPr>
+        <w:t xml:space="preserve">Gross Margin:   64%</w:t>
+      </w:r>
+    </w:p>
+    <w:p>
+      <w:pPr>
+        <w:pStyle w:val="FirstParagraph"/>
+      </w:pPr>
+      <w:r>
+        <w:rPr>
+          <w:iCs/>
+          <w:i/>
+        </w:rPr>
+        <w:t xml:space="preserve">This tier converts skeptics and filters unserious users.</w:t>
       </w:r>
     </w:p>
     <w:p>
@@ -6891,9 +6739,2269 @@
         </w:pict>
       </w:r>
     </w:p>
+    <w:bookmarkEnd w:id="84"/>
+    <w:bookmarkStart w:id="85" w:name="pro-150month"/>
+    <w:p>
+      <w:pPr>
+        <w:pStyle w:val="Heading4"/>
+      </w:pPr>
+      <w:r>
+        <w:t xml:space="preserve">Pro — $150/month</w:t>
+      </w:r>
+    </w:p>
+    <w:p>
+      <w:pPr>
+        <w:pStyle w:val="FirstParagraph"/>
+      </w:pPr>
+      <w:r>
+        <w:rPr>
+          <w:bCs/>
+          <w:b/>
+        </w:rPr>
+        <w:t xml:space="preserve">For:</w:t>
+      </w:r>
+      <w:r>
+        <w:t xml:space="preserve"> </w:t>
+      </w:r>
+      <w:r>
+        <w:t xml:space="preserve">Active litigants, ongoing cases, regular filings</w:t>
+      </w:r>
+    </w:p>
+    <w:tbl>
+      <w:tblPr>
+        <w:tblStyle w:val="Table"/>
+        <w:tblW w:type="auto" w:w="0"/>
+        <w:tblLook w:firstRow="1" w:lastRow="0" w:firstColumn="0" w:lastColumn="0" w:noHBand="0" w:noVBand="0" w:val="0020"/>
+        <w:jc w:val="start"/>
+      </w:tblPr>
+      <w:tblGrid>
+        <w:gridCol w:w="3960"/>
+        <w:gridCol w:w="3960"/>
+      </w:tblGrid>
+      <w:tr>
+        <w:trPr>
+          <w:tblHeader w:val="true"/>
+        </w:trPr>
+        <w:tc>
+          <w:tcPr/>
+          <w:p>
+            <w:pPr>
+              <w:pStyle w:val="Compact"/>
+              <w:jc w:val="left"/>
+            </w:pPr>
+            <w:r>
+              <w:t xml:space="preserve">Included</w:t>
+            </w:r>
+          </w:p>
+        </w:tc>
+        <w:tc>
+          <w:tcPr/>
+          <w:p>
+            <w:pPr>
+              <w:pStyle w:val="Compact"/>
+              <w:jc w:val="left"/>
+            </w:pPr>
+            <w:r>
+              <w:t xml:space="preserve">Overage</w:t>
+            </w:r>
+          </w:p>
+        </w:tc>
+      </w:tr>
+      <w:tr>
+        <w:tc>
+          <w:tcPr/>
+          <w:p>
+            <w:pPr>
+              <w:pStyle w:val="Compact"/>
+              <w:jc w:val="left"/>
+            </w:pPr>
+            <w:r>
+              <w:t xml:space="preserve">6 standard documents/month</w:t>
+            </w:r>
+          </w:p>
+        </w:tc>
+        <w:tc>
+          <w:tcPr/>
+          <w:p>
+            <w:pPr>
+              <w:pStyle w:val="Compact"/>
+              <w:jc w:val="left"/>
+            </w:pPr>
+            <w:r>
+              <w:t xml:space="preserve">$30/document</w:t>
+            </w:r>
+          </w:p>
+        </w:tc>
+      </w:tr>
+      <w:tr>
+        <w:tc>
+          <w:tcPr/>
+          <w:p>
+            <w:pPr>
+              <w:pStyle w:val="Compact"/>
+              <w:jc w:val="left"/>
+            </w:pPr>
+            <w:r>
+              <w:t xml:space="preserve">Full case profile</w:t>
+            </w:r>
+          </w:p>
+        </w:tc>
+        <w:tc>
+          <w:tcPr/>
+          <w:p>
+            <w:pPr>
+              <w:pStyle w:val="Compact"/>
+            </w:pPr>
+          </w:p>
+        </w:tc>
+      </w:tr>
+      <w:tr>
+        <w:tc>
+          <w:tcPr/>
+          <w:p>
+            <w:pPr>
+              <w:pStyle w:val="Compact"/>
+              <w:jc w:val="left"/>
+            </w:pPr>
+            <w:r>
+              <w:t xml:space="preserve">Unlimited AI chat</w:t>
+            </w:r>
+          </w:p>
+        </w:tc>
+        <w:tc>
+          <w:tcPr/>
+          <w:p>
+            <w:pPr>
+              <w:pStyle w:val="Compact"/>
+            </w:pPr>
+          </w:p>
+        </w:tc>
+      </w:tr>
+      <w:tr>
+        <w:tc>
+          <w:tcPr/>
+          <w:p>
+            <w:pPr>
+              <w:pStyle w:val="Compact"/>
+              <w:jc w:val="left"/>
+            </w:pPr>
+            <w:r>
+              <w:t xml:space="preserve">Priority queue</w:t>
+            </w:r>
+          </w:p>
+        </w:tc>
+        <w:tc>
+          <w:tcPr/>
+          <w:p>
+            <w:pPr>
+              <w:pStyle w:val="Compact"/>
+            </w:pPr>
+          </w:p>
+        </w:tc>
+      </w:tr>
+      <w:tr>
+        <w:tc>
+          <w:tcPr/>
+          <w:p>
+            <w:pPr>
+              <w:pStyle w:val="Compact"/>
+              <w:jc w:val="left"/>
+            </w:pPr>
+            <w:r>
+              <w:t xml:space="preserve">Evidence management</w:t>
+            </w:r>
+          </w:p>
+        </w:tc>
+        <w:tc>
+          <w:tcPr/>
+          <w:p>
+            <w:pPr>
+              <w:pStyle w:val="Compact"/>
+            </w:pPr>
+          </w:p>
+        </w:tc>
+      </w:tr>
+    </w:tbl>
+    <w:p>
+      <w:pPr>
+        <w:pStyle w:val="BodyText"/>
+      </w:pPr>
+      <w:r>
+        <w:rPr>
+          <w:bCs/>
+          <w:b/>
+        </w:rPr>
+        <w:t xml:space="preserve">Economics:</w:t>
+      </w:r>
+    </w:p>
+    <w:p>
+      <w:pPr>
+        <w:pStyle w:val="SourceCode"/>
+      </w:pPr>
+      <w:r>
+        <w:rPr>
+          <w:rStyle w:val="VerbatimChar"/>
+        </w:rPr>
+        <w:t xml:space="preserve">Revenue:        $150</w:t>
+      </w:r>
+      <w:r>
+        <w:br/>
+      </w:r>
+      <w:r>
+        <w:rPr>
+          <w:rStyle w:val="VerbatimChar"/>
+        </w:rPr>
+        <w:t xml:space="preserve">COGS (6 × $9):  $54</w:t>
+      </w:r>
+      <w:r>
+        <w:br/>
+      </w:r>
+      <w:r>
+        <w:rPr>
+          <w:rStyle w:val="VerbatimChar"/>
+        </w:rPr>
+        <w:t xml:space="preserve">Gross Margin:   64%</w:t>
+      </w:r>
+    </w:p>
+    <w:p>
+      <w:pPr>
+        <w:pStyle w:val="FirstParagraph"/>
+      </w:pPr>
+      <w:r>
+        <w:rPr>
+          <w:iCs/>
+          <w:i/>
+        </w:rPr>
+        <w:t xml:space="preserve">Core revenue tier. Most users land here.</w:t>
+      </w:r>
+    </w:p>
+    <w:p>
+      <w:r>
+        <w:pict>
+          <v:rect style="width:0;height:1.5pt" o:hralign="center" o:hrstd="t" o:hr="t"/>
+        </w:pict>
+      </w:r>
+    </w:p>
     <w:bookmarkEnd w:id="85"/>
+    <w:bookmarkStart w:id="86" w:name="litigation-350month"/>
+    <w:p>
+      <w:pPr>
+        <w:pStyle w:val="Heading4"/>
+      </w:pPr>
+      <w:r>
+        <w:t xml:space="preserve">Litigation — $350/month</w:t>
+      </w:r>
+    </w:p>
+    <w:p>
+      <w:pPr>
+        <w:pStyle w:val="FirstParagraph"/>
+      </w:pPr>
+      <w:r>
+        <w:rPr>
+          <w:bCs/>
+          <w:b/>
+        </w:rPr>
+        <w:t xml:space="preserve">For:</w:t>
+      </w:r>
+      <w:r>
+        <w:t xml:space="preserve"> </w:t>
+      </w:r>
+      <w:r>
+        <w:t xml:space="preserve">Heavy users, multiple motions, complex cases</w:t>
+      </w:r>
+    </w:p>
+    <w:tbl>
+      <w:tblPr>
+        <w:tblStyle w:val="Table"/>
+        <w:tblW w:type="auto" w:w="0"/>
+        <w:tblLook w:firstRow="1" w:lastRow="0" w:firstColumn="0" w:lastColumn="0" w:noHBand="0" w:noVBand="0" w:val="0020"/>
+        <w:jc w:val="start"/>
+      </w:tblPr>
+      <w:tblGrid>
+        <w:gridCol w:w="3960"/>
+        <w:gridCol w:w="3960"/>
+      </w:tblGrid>
+      <w:tr>
+        <w:trPr>
+          <w:tblHeader w:val="true"/>
+        </w:trPr>
+        <w:tc>
+          <w:tcPr/>
+          <w:p>
+            <w:pPr>
+              <w:pStyle w:val="Compact"/>
+              <w:jc w:val="left"/>
+            </w:pPr>
+            <w:r>
+              <w:t xml:space="preserve">Included</w:t>
+            </w:r>
+          </w:p>
+        </w:tc>
+        <w:tc>
+          <w:tcPr/>
+          <w:p>
+            <w:pPr>
+              <w:pStyle w:val="Compact"/>
+              <w:jc w:val="left"/>
+            </w:pPr>
+            <w:r>
+              <w:t xml:space="preserve">Overage</w:t>
+            </w:r>
+          </w:p>
+        </w:tc>
+      </w:tr>
+      <w:tr>
+        <w:tc>
+          <w:tcPr/>
+          <w:p>
+            <w:pPr>
+              <w:pStyle w:val="Compact"/>
+              <w:jc w:val="left"/>
+            </w:pPr>
+            <w:r>
+              <w:t xml:space="preserve">15 standard documents/month</w:t>
+            </w:r>
+          </w:p>
+        </w:tc>
+        <w:tc>
+          <w:tcPr/>
+          <w:p>
+            <w:pPr>
+              <w:pStyle w:val="Compact"/>
+              <w:jc w:val="left"/>
+            </w:pPr>
+            <w:r>
+              <w:t xml:space="preserve">$25/document</w:t>
+            </w:r>
+          </w:p>
+        </w:tc>
+      </w:tr>
+      <w:tr>
+        <w:tc>
+          <w:tcPr/>
+          <w:p>
+            <w:pPr>
+              <w:pStyle w:val="Compact"/>
+              <w:jc w:val="left"/>
+            </w:pPr>
+            <w:r>
+              <w:t xml:space="preserve">Extended context windows</w:t>
+            </w:r>
+          </w:p>
+        </w:tc>
+        <w:tc>
+          <w:tcPr/>
+          <w:p>
+            <w:pPr>
+              <w:pStyle w:val="Compact"/>
+            </w:pPr>
+          </w:p>
+        </w:tc>
+      </w:tr>
+      <w:tr>
+        <w:tc>
+          <w:tcPr/>
+          <w:p>
+            <w:pPr>
+              <w:pStyle w:val="Compact"/>
+              <w:jc w:val="left"/>
+            </w:pPr>
+            <w:r>
+              <w:t xml:space="preserve">Deep document retrieval</w:t>
+            </w:r>
+          </w:p>
+        </w:tc>
+        <w:tc>
+          <w:tcPr/>
+          <w:p>
+            <w:pPr>
+              <w:pStyle w:val="Compact"/>
+            </w:pPr>
+          </w:p>
+        </w:tc>
+      </w:tr>
+      <w:tr>
+        <w:tc>
+          <w:tcPr/>
+          <w:p>
+            <w:pPr>
+              <w:pStyle w:val="Compact"/>
+              <w:jc w:val="left"/>
+            </w:pPr>
+            <w:r>
+              <w:t xml:space="preserve">Long-form pleadings enabled</w:t>
+            </w:r>
+          </w:p>
+        </w:tc>
+        <w:tc>
+          <w:tcPr/>
+          <w:p>
+            <w:pPr>
+              <w:pStyle w:val="Compact"/>
+            </w:pPr>
+          </w:p>
+        </w:tc>
+      </w:tr>
+      <w:tr>
+        <w:tc>
+          <w:tcPr/>
+          <w:p>
+            <w:pPr>
+              <w:pStyle w:val="Compact"/>
+              <w:jc w:val="left"/>
+            </w:pPr>
+            <w:r>
+              <w:t xml:space="preserve">Bundle generation</w:t>
+            </w:r>
+          </w:p>
+        </w:tc>
+        <w:tc>
+          <w:tcPr/>
+          <w:p>
+            <w:pPr>
+              <w:pStyle w:val="Compact"/>
+            </w:pPr>
+          </w:p>
+        </w:tc>
+      </w:tr>
+      <w:tr>
+        <w:tc>
+          <w:tcPr/>
+          <w:p>
+            <w:pPr>
+              <w:pStyle w:val="Compact"/>
+              <w:jc w:val="left"/>
+            </w:pPr>
+            <w:r>
+              <w:t xml:space="preserve">Timeline automation</w:t>
+            </w:r>
+          </w:p>
+        </w:tc>
+        <w:tc>
+          <w:tcPr/>
+          <w:p>
+            <w:pPr>
+              <w:pStyle w:val="Compact"/>
+            </w:pPr>
+          </w:p>
+        </w:tc>
+      </w:tr>
+    </w:tbl>
+    <w:p>
+      <w:pPr>
+        <w:pStyle w:val="BodyText"/>
+      </w:pPr>
+      <w:r>
+        <w:rPr>
+          <w:bCs/>
+          <w:b/>
+        </w:rPr>
+        <w:t xml:space="preserve">Economics:</w:t>
+      </w:r>
+    </w:p>
+    <w:p>
+      <w:pPr>
+        <w:pStyle w:val="SourceCode"/>
+      </w:pPr>
+      <w:r>
+        <w:rPr>
+          <w:rStyle w:val="VerbatimChar"/>
+        </w:rPr>
+        <w:t xml:space="preserve">Revenue:         $350</w:t>
+      </w:r>
+      <w:r>
+        <w:br/>
+      </w:r>
+      <w:r>
+        <w:rPr>
+          <w:rStyle w:val="VerbatimChar"/>
+        </w:rPr>
+        <w:t xml:space="preserve">COGS (15 × $9):  $135</w:t>
+      </w:r>
+      <w:r>
+        <w:br/>
+      </w:r>
+      <w:r>
+        <w:rPr>
+          <w:rStyle w:val="VerbatimChar"/>
+        </w:rPr>
+        <w:t xml:space="preserve">Gross Margin:    61%</w:t>
+      </w:r>
+    </w:p>
+    <w:p>
+      <w:pPr>
+        <w:pStyle w:val="FirstParagraph"/>
+      </w:pPr>
+      <w:r>
+        <w:rPr>
+          <w:iCs/>
+          <w:i/>
+        </w:rPr>
+        <w:t xml:space="preserve">High volume, still healthy margins.</w:t>
+      </w:r>
+    </w:p>
+    <w:p>
+      <w:r>
+        <w:pict>
+          <v:rect style="width:0;height:1.5pt" o:hralign="center" o:hrstd="t" o:hr="t"/>
+        </w:pict>
+      </w:r>
+    </w:p>
     <w:bookmarkEnd w:id="86"/>
-    <w:bookmarkStart w:id="87" w:name="competitive-landscape"/>
+    <w:bookmarkStart w:id="87" w:name="high-stakes-750month"/>
+    <w:p>
+      <w:pPr>
+        <w:pStyle w:val="Heading4"/>
+      </w:pPr>
+      <w:r>
+        <w:t xml:space="preserve">High-Stakes — $750/month</w:t>
+      </w:r>
+    </w:p>
+    <w:p>
+      <w:pPr>
+        <w:pStyle w:val="FirstParagraph"/>
+      </w:pPr>
+      <w:r>
+        <w:rPr>
+          <w:bCs/>
+          <w:b/>
+        </w:rPr>
+        <w:t xml:space="preserve">For:</w:t>
+      </w:r>
+      <w:r>
+        <w:t xml:space="preserve"> </w:t>
+      </w:r>
+      <w:r>
+        <w:t xml:space="preserve">Serious litigation, committal, summary judgment, appeals</w:t>
+      </w:r>
+    </w:p>
+    <w:tbl>
+      <w:tblPr>
+        <w:tblStyle w:val="Table"/>
+        <w:tblW w:type="auto" w:w="0"/>
+        <w:tblLook w:firstRow="1" w:lastRow="0" w:firstColumn="0" w:lastColumn="0" w:noHBand="0" w:noVBand="0" w:val="0020"/>
+        <w:jc w:val="start"/>
+      </w:tblPr>
+      <w:tblGrid>
+        <w:gridCol w:w="3960"/>
+        <w:gridCol w:w="3960"/>
+      </w:tblGrid>
+      <w:tr>
+        <w:trPr>
+          <w:tblHeader w:val="true"/>
+        </w:trPr>
+        <w:tc>
+          <w:tcPr/>
+          <w:p>
+            <w:pPr>
+              <w:pStyle w:val="Compact"/>
+              <w:jc w:val="left"/>
+            </w:pPr>
+            <w:r>
+              <w:t xml:space="preserve">Included</w:t>
+            </w:r>
+          </w:p>
+        </w:tc>
+        <w:tc>
+          <w:tcPr/>
+          <w:p>
+            <w:pPr>
+              <w:pStyle w:val="Compact"/>
+              <w:jc w:val="left"/>
+            </w:pPr>
+            <w:r>
+              <w:t xml:space="preserve">Overage</w:t>
+            </w:r>
+          </w:p>
+        </w:tc>
+      </w:tr>
+      <w:tr>
+        <w:tc>
+          <w:tcPr/>
+          <w:p>
+            <w:pPr>
+              <w:pStyle w:val="Compact"/>
+              <w:jc w:val="left"/>
+            </w:pPr>
+            <w:r>
+              <w:t xml:space="preserve">10 standard documents/month</w:t>
+            </w:r>
+          </w:p>
+        </w:tc>
+        <w:tc>
+          <w:tcPr/>
+          <w:p>
+            <w:pPr>
+              <w:pStyle w:val="Compact"/>
+              <w:jc w:val="left"/>
+            </w:pPr>
+            <w:r>
+              <w:t xml:space="preserve">$30/document</w:t>
+            </w:r>
+          </w:p>
+        </w:tc>
+      </w:tr>
+      <w:tr>
+        <w:tc>
+          <w:tcPr/>
+          <w:p>
+            <w:pPr>
+              <w:pStyle w:val="Compact"/>
+              <w:jc w:val="left"/>
+            </w:pPr>
+            <w:r>
+              <w:t xml:space="preserve">5 high-stakes documents (Opus)</w:t>
+            </w:r>
+          </w:p>
+        </w:tc>
+        <w:tc>
+          <w:tcPr/>
+          <w:p>
+            <w:pPr>
+              <w:pStyle w:val="Compact"/>
+              <w:jc w:val="left"/>
+            </w:pPr>
+            <w:r>
+              <w:t xml:space="preserve">$120/document</w:t>
+            </w:r>
+          </w:p>
+        </w:tc>
+      </w:tr>
+      <w:tr>
+        <w:tc>
+          <w:tcPr/>
+          <w:p>
+            <w:pPr>
+              <w:pStyle w:val="Compact"/>
+              <w:jc w:val="left"/>
+            </w:pPr>
+            <w:r>
+              <w:t xml:space="preserve">Maximum reasoning depth</w:t>
+            </w:r>
+          </w:p>
+        </w:tc>
+        <w:tc>
+          <w:tcPr/>
+          <w:p>
+            <w:pPr>
+              <w:pStyle w:val="Compact"/>
+            </w:pPr>
+          </w:p>
+        </w:tc>
+      </w:tr>
+      <w:tr>
+        <w:tc>
+          <w:tcPr/>
+          <w:p>
+            <w:pPr>
+              <w:pStyle w:val="Compact"/>
+              <w:jc w:val="left"/>
+            </w:pPr>
+            <w:r>
+              <w:t xml:space="preserve">Multi-pass verification</w:t>
+            </w:r>
+          </w:p>
+        </w:tc>
+        <w:tc>
+          <w:tcPr/>
+          <w:p>
+            <w:pPr>
+              <w:pStyle w:val="Compact"/>
+            </w:pPr>
+          </w:p>
+        </w:tc>
+      </w:tr>
+      <w:tr>
+        <w:tc>
+          <w:tcPr/>
+          <w:p>
+            <w:pPr>
+              <w:pStyle w:val="Compact"/>
+              <w:jc w:val="left"/>
+            </w:pPr>
+            <w:r>
+              <w:t xml:space="preserve">Hearing simulator</w:t>
+            </w:r>
+          </w:p>
+        </w:tc>
+        <w:tc>
+          <w:tcPr/>
+          <w:p>
+            <w:pPr>
+              <w:pStyle w:val="Compact"/>
+            </w:pPr>
+          </w:p>
+        </w:tc>
+      </w:tr>
+      <w:tr>
+        <w:tc>
+          <w:tcPr/>
+          <w:p>
+            <w:pPr>
+              <w:pStyle w:val="Compact"/>
+              <w:jc w:val="left"/>
+            </w:pPr>
+            <w:r>
+              <w:t xml:space="preserve">Opponent intelligence</w:t>
+            </w:r>
+          </w:p>
+        </w:tc>
+        <w:tc>
+          <w:tcPr/>
+          <w:p>
+            <w:pPr>
+              <w:pStyle w:val="Compact"/>
+            </w:pPr>
+          </w:p>
+        </w:tc>
+      </w:tr>
+      <w:tr>
+        <w:tc>
+          <w:tcPr/>
+          <w:p>
+            <w:pPr>
+              <w:pStyle w:val="Compact"/>
+              <w:jc w:val="left"/>
+            </w:pPr>
+            <w:r>
+              <w:t xml:space="preserve">Direct support channel</w:t>
+            </w:r>
+          </w:p>
+        </w:tc>
+        <w:tc>
+          <w:tcPr/>
+          <w:p>
+            <w:pPr>
+              <w:pStyle w:val="Compact"/>
+            </w:pPr>
+          </w:p>
+        </w:tc>
+      </w:tr>
+    </w:tbl>
+    <w:p>
+      <w:pPr>
+        <w:pStyle w:val="BodyText"/>
+      </w:pPr>
+      <w:r>
+        <w:rPr>
+          <w:bCs/>
+          <w:b/>
+        </w:rPr>
+        <w:t xml:space="preserve">Economics:</w:t>
+      </w:r>
+    </w:p>
+    <w:p>
+      <w:pPr>
+        <w:pStyle w:val="SourceCode"/>
+      </w:pPr>
+      <w:r>
+        <w:rPr>
+          <w:rStyle w:val="VerbatimChar"/>
+        </w:rPr>
+        <w:t xml:space="preserve">Revenue:              $750</w:t>
+      </w:r>
+      <w:r>
+        <w:br/>
+      </w:r>
+      <w:r>
+        <w:rPr>
+          <w:rStyle w:val="VerbatimChar"/>
+        </w:rPr>
+        <w:t xml:space="preserve">COGS:</w:t>
+      </w:r>
+      <w:r>
+        <w:br/>
+      </w:r>
+      <w:r>
+        <w:rPr>
+          <w:rStyle w:val="VerbatimChar"/>
+        </w:rPr>
+        <w:t xml:space="preserve">  10 standard × $9:   $90</w:t>
+      </w:r>
+      <w:r>
+        <w:br/>
+      </w:r>
+      <w:r>
+        <w:rPr>
+          <w:rStyle w:val="VerbatimChar"/>
+        </w:rPr>
+        <w:t xml:space="preserve">  5 high-stakes × $18: $90</w:t>
+      </w:r>
+      <w:r>
+        <w:br/>
+      </w:r>
+      <w:r>
+        <w:rPr>
+          <w:rStyle w:val="VerbatimChar"/>
+        </w:rPr>
+        <w:t xml:space="preserve">  Total COGS:         $180</w:t>
+      </w:r>
+      <w:r>
+        <w:br/>
+      </w:r>
+      <w:r>
+        <w:rPr>
+          <w:rStyle w:val="VerbatimChar"/>
+        </w:rPr>
+        <w:t xml:space="preserve">Gross Margin:         76%</w:t>
+      </w:r>
+    </w:p>
+    <w:p>
+      <w:pPr>
+        <w:pStyle w:val="FirstParagraph"/>
+      </w:pPr>
+      <w:r>
+        <w:rPr>
+          <w:iCs/>
+          <w:i/>
+        </w:rPr>
+        <w:t xml:space="preserve">This tier prints money and signals seriousness.</w:t>
+      </w:r>
+    </w:p>
+    <w:p>
+      <w:r>
+        <w:pict>
+          <v:rect style="width:0;height:1.5pt" o:hralign="center" o:hrstd="t" o:hr="t"/>
+        </w:pict>
+      </w:r>
+    </w:p>
+    <w:bookmarkEnd w:id="87"/>
+    <w:bookmarkEnd w:id="88"/>
+    <w:bookmarkStart w:id="89" w:name="tier-comparison"/>
+    <w:p>
+      <w:pPr>
+        <w:pStyle w:val="Heading3"/>
+      </w:pPr>
+      <w:r>
+        <w:t xml:space="preserve">Tier Comparison</w:t>
+      </w:r>
+    </w:p>
+    <w:tbl>
+      <w:tblPr>
+        <w:tblStyle w:val="Table"/>
+        <w:tblW w:type="auto" w:w="0"/>
+        <w:tblLook w:firstRow="1" w:lastRow="0" w:firstColumn="0" w:lastColumn="0" w:noHBand="0" w:noVBand="0" w:val="0020"/>
+        <w:jc w:val="start"/>
+      </w:tblPr>
+      <w:tblGrid>
+        <w:gridCol w:w="1584"/>
+        <w:gridCol w:w="1584"/>
+        <w:gridCol w:w="1584"/>
+        <w:gridCol w:w="1584"/>
+        <w:gridCol w:w="1584"/>
+      </w:tblGrid>
+      <w:tr>
+        <w:trPr>
+          <w:tblHeader w:val="true"/>
+        </w:trPr>
+        <w:tc>
+          <w:tcPr/>
+          <w:p>
+            <w:pPr>
+              <w:pStyle w:val="Compact"/>
+              <w:jc w:val="left"/>
+            </w:pPr>
+            <w:r>
+              <w:t xml:space="preserve">Feature</w:t>
+            </w:r>
+          </w:p>
+        </w:tc>
+        <w:tc>
+          <w:tcPr/>
+          <w:p>
+            <w:pPr>
+              <w:pStyle w:val="Compact"/>
+              <w:jc w:val="left"/>
+            </w:pPr>
+            <w:r>
+              <w:t xml:space="preserve">Starter</w:t>
+            </w:r>
+          </w:p>
+        </w:tc>
+        <w:tc>
+          <w:tcPr/>
+          <w:p>
+            <w:pPr>
+              <w:pStyle w:val="Compact"/>
+              <w:jc w:val="left"/>
+            </w:pPr>
+            <w:r>
+              <w:t xml:space="preserve">Pro</w:t>
+            </w:r>
+          </w:p>
+        </w:tc>
+        <w:tc>
+          <w:tcPr/>
+          <w:p>
+            <w:pPr>
+              <w:pStyle w:val="Compact"/>
+              <w:jc w:val="left"/>
+            </w:pPr>
+            <w:r>
+              <w:t xml:space="preserve">Litigation</w:t>
+            </w:r>
+          </w:p>
+        </w:tc>
+        <w:tc>
+          <w:tcPr/>
+          <w:p>
+            <w:pPr>
+              <w:pStyle w:val="Compact"/>
+              <w:jc w:val="left"/>
+            </w:pPr>
+            <w:r>
+              <w:t xml:space="preserve">High-Stakes</w:t>
+            </w:r>
+          </w:p>
+        </w:tc>
+      </w:tr>
+      <w:tr>
+        <w:tc>
+          <w:tcPr/>
+          <w:p>
+            <w:pPr>
+              <w:pStyle w:val="Compact"/>
+              <w:jc w:val="left"/>
+            </w:pPr>
+            <w:r>
+              <w:rPr>
+                <w:bCs/>
+                <w:b/>
+              </w:rPr>
+              <w:t xml:space="preserve">Price</w:t>
+            </w:r>
+          </w:p>
+        </w:tc>
+        <w:tc>
+          <w:tcPr/>
+          <w:p>
+            <w:pPr>
+              <w:pStyle w:val="Compact"/>
+              <w:jc w:val="left"/>
+            </w:pPr>
+            <w:r>
+              <w:t xml:space="preserve">$50</w:t>
+            </w:r>
+          </w:p>
+        </w:tc>
+        <w:tc>
+          <w:tcPr/>
+          <w:p>
+            <w:pPr>
+              <w:pStyle w:val="Compact"/>
+              <w:jc w:val="left"/>
+            </w:pPr>
+            <w:r>
+              <w:t xml:space="preserve">$150</w:t>
+            </w:r>
+          </w:p>
+        </w:tc>
+        <w:tc>
+          <w:tcPr/>
+          <w:p>
+            <w:pPr>
+              <w:pStyle w:val="Compact"/>
+              <w:jc w:val="left"/>
+            </w:pPr>
+            <w:r>
+              <w:t xml:space="preserve">$350</w:t>
+            </w:r>
+          </w:p>
+        </w:tc>
+        <w:tc>
+          <w:tcPr/>
+          <w:p>
+            <w:pPr>
+              <w:pStyle w:val="Compact"/>
+              <w:jc w:val="left"/>
+            </w:pPr>
+            <w:r>
+              <w:t xml:space="preserve">$750</w:t>
+            </w:r>
+          </w:p>
+        </w:tc>
+      </w:tr>
+      <w:tr>
+        <w:tc>
+          <w:tcPr/>
+          <w:p>
+            <w:pPr>
+              <w:pStyle w:val="Compact"/>
+              <w:jc w:val="left"/>
+            </w:pPr>
+            <w:r>
+              <w:rPr>
+                <w:bCs/>
+                <w:b/>
+              </w:rPr>
+              <w:t xml:space="preserve">Standard Docs</w:t>
+            </w:r>
+          </w:p>
+        </w:tc>
+        <w:tc>
+          <w:tcPr/>
+          <w:p>
+            <w:pPr>
+              <w:pStyle w:val="Compact"/>
+              <w:jc w:val="left"/>
+            </w:pPr>
+            <w:r>
+              <w:t xml:space="preserve">2</w:t>
+            </w:r>
+          </w:p>
+        </w:tc>
+        <w:tc>
+          <w:tcPr/>
+          <w:p>
+            <w:pPr>
+              <w:pStyle w:val="Compact"/>
+              <w:jc w:val="left"/>
+            </w:pPr>
+            <w:r>
+              <w:t xml:space="preserve">6</w:t>
+            </w:r>
+          </w:p>
+        </w:tc>
+        <w:tc>
+          <w:tcPr/>
+          <w:p>
+            <w:pPr>
+              <w:pStyle w:val="Compact"/>
+              <w:jc w:val="left"/>
+            </w:pPr>
+            <w:r>
+              <w:t xml:space="preserve">15</w:t>
+            </w:r>
+          </w:p>
+        </w:tc>
+        <w:tc>
+          <w:tcPr/>
+          <w:p>
+            <w:pPr>
+              <w:pStyle w:val="Compact"/>
+              <w:jc w:val="left"/>
+            </w:pPr>
+            <w:r>
+              <w:t xml:space="preserve">10</w:t>
+            </w:r>
+          </w:p>
+        </w:tc>
+      </w:tr>
+      <w:tr>
+        <w:tc>
+          <w:tcPr/>
+          <w:p>
+            <w:pPr>
+              <w:pStyle w:val="Compact"/>
+              <w:jc w:val="left"/>
+            </w:pPr>
+            <w:r>
+              <w:rPr>
+                <w:bCs/>
+                <w:b/>
+              </w:rPr>
+              <w:t xml:space="preserve">High-Stakes Docs</w:t>
+            </w:r>
+          </w:p>
+        </w:tc>
+        <w:tc>
+          <w:tcPr/>
+          <w:p>
+            <w:pPr>
+              <w:pStyle w:val="Compact"/>
+              <w:jc w:val="left"/>
+            </w:pPr>
+            <w:r>
+              <w:t xml:space="preserve">-</w:t>
+            </w:r>
+          </w:p>
+        </w:tc>
+        <w:tc>
+          <w:tcPr/>
+          <w:p>
+            <w:pPr>
+              <w:pStyle w:val="Compact"/>
+              <w:jc w:val="left"/>
+            </w:pPr>
+            <w:r>
+              <w:t xml:space="preserve">-</w:t>
+            </w:r>
+          </w:p>
+        </w:tc>
+        <w:tc>
+          <w:tcPr/>
+          <w:p>
+            <w:pPr>
+              <w:pStyle w:val="Compact"/>
+              <w:jc w:val="left"/>
+            </w:pPr>
+            <w:r>
+              <w:t xml:space="preserve">-</w:t>
+            </w:r>
+          </w:p>
+        </w:tc>
+        <w:tc>
+          <w:tcPr/>
+          <w:p>
+            <w:pPr>
+              <w:pStyle w:val="Compact"/>
+              <w:jc w:val="left"/>
+            </w:pPr>
+            <w:r>
+              <w:t xml:space="preserve">5</w:t>
+            </w:r>
+          </w:p>
+        </w:tc>
+      </w:tr>
+      <w:tr>
+        <w:tc>
+          <w:tcPr/>
+          <w:p>
+            <w:pPr>
+              <w:pStyle w:val="Compact"/>
+              <w:jc w:val="left"/>
+            </w:pPr>
+            <w:r>
+              <w:rPr>
+                <w:bCs/>
+                <w:b/>
+              </w:rPr>
+              <w:t xml:space="preserve">Overage (std)</w:t>
+            </w:r>
+          </w:p>
+        </w:tc>
+        <w:tc>
+          <w:tcPr/>
+          <w:p>
+            <w:pPr>
+              <w:pStyle w:val="Compact"/>
+              <w:jc w:val="left"/>
+            </w:pPr>
+            <w:r>
+              <w:t xml:space="preserve">$35</w:t>
+            </w:r>
+          </w:p>
+        </w:tc>
+        <w:tc>
+          <w:tcPr/>
+          <w:p>
+            <w:pPr>
+              <w:pStyle w:val="Compact"/>
+              <w:jc w:val="left"/>
+            </w:pPr>
+            <w:r>
+              <w:t xml:space="preserve">$30</w:t>
+            </w:r>
+          </w:p>
+        </w:tc>
+        <w:tc>
+          <w:tcPr/>
+          <w:p>
+            <w:pPr>
+              <w:pStyle w:val="Compact"/>
+              <w:jc w:val="left"/>
+            </w:pPr>
+            <w:r>
+              <w:t xml:space="preserve">$25</w:t>
+            </w:r>
+          </w:p>
+        </w:tc>
+        <w:tc>
+          <w:tcPr/>
+          <w:p>
+            <w:pPr>
+              <w:pStyle w:val="Compact"/>
+              <w:jc w:val="left"/>
+            </w:pPr>
+            <w:r>
+              <w:t xml:space="preserve">$30</w:t>
+            </w:r>
+          </w:p>
+        </w:tc>
+      </w:tr>
+      <w:tr>
+        <w:tc>
+          <w:tcPr/>
+          <w:p>
+            <w:pPr>
+              <w:pStyle w:val="Compact"/>
+              <w:jc w:val="left"/>
+            </w:pPr>
+            <w:r>
+              <w:rPr>
+                <w:bCs/>
+                <w:b/>
+              </w:rPr>
+              <w:t xml:space="preserve">Overage (premium)</w:t>
+            </w:r>
+          </w:p>
+        </w:tc>
+        <w:tc>
+          <w:tcPr/>
+          <w:p>
+            <w:pPr>
+              <w:pStyle w:val="Compact"/>
+              <w:jc w:val="left"/>
+            </w:pPr>
+            <w:r>
+              <w:t xml:space="preserve">-</w:t>
+            </w:r>
+          </w:p>
+        </w:tc>
+        <w:tc>
+          <w:tcPr/>
+          <w:p>
+            <w:pPr>
+              <w:pStyle w:val="Compact"/>
+              <w:jc w:val="left"/>
+            </w:pPr>
+            <w:r>
+              <w:t xml:space="preserve">-</w:t>
+            </w:r>
+          </w:p>
+        </w:tc>
+        <w:tc>
+          <w:tcPr/>
+          <w:p>
+            <w:pPr>
+              <w:pStyle w:val="Compact"/>
+              <w:jc w:val="left"/>
+            </w:pPr>
+            <w:r>
+              <w:t xml:space="preserve">-</w:t>
+            </w:r>
+          </w:p>
+        </w:tc>
+        <w:tc>
+          <w:tcPr/>
+          <w:p>
+            <w:pPr>
+              <w:pStyle w:val="Compact"/>
+              <w:jc w:val="left"/>
+            </w:pPr>
+            <w:r>
+              <w:t xml:space="preserve">$120</w:t>
+            </w:r>
+          </w:p>
+        </w:tc>
+      </w:tr>
+      <w:tr>
+        <w:tc>
+          <w:tcPr/>
+          <w:p>
+            <w:pPr>
+              <w:pStyle w:val="Compact"/>
+              <w:jc w:val="left"/>
+            </w:pPr>
+            <w:r>
+              <w:rPr>
+                <w:bCs/>
+                <w:b/>
+              </w:rPr>
+              <w:t xml:space="preserve">AI Chat</w:t>
+            </w:r>
+          </w:p>
+        </w:tc>
+        <w:tc>
+          <w:tcPr/>
+          <w:p>
+            <w:pPr>
+              <w:pStyle w:val="Compact"/>
+              <w:jc w:val="left"/>
+            </w:pPr>
+            <w:r>
+              <w:t xml:space="preserve">Limited</w:t>
+            </w:r>
+          </w:p>
+        </w:tc>
+        <w:tc>
+          <w:tcPr/>
+          <w:p>
+            <w:pPr>
+              <w:pStyle w:val="Compact"/>
+              <w:jc w:val="left"/>
+            </w:pPr>
+            <w:r>
+              <w:t xml:space="preserve">Unlimited</w:t>
+            </w:r>
+          </w:p>
+        </w:tc>
+        <w:tc>
+          <w:tcPr/>
+          <w:p>
+            <w:pPr>
+              <w:pStyle w:val="Compact"/>
+              <w:jc w:val="left"/>
+            </w:pPr>
+            <w:r>
+              <w:t xml:space="preserve">Unlimited</w:t>
+            </w:r>
+          </w:p>
+        </w:tc>
+        <w:tc>
+          <w:tcPr/>
+          <w:p>
+            <w:pPr>
+              <w:pStyle w:val="Compact"/>
+              <w:jc w:val="left"/>
+            </w:pPr>
+            <w:r>
+              <w:t xml:space="preserve">Unlimited</w:t>
+            </w:r>
+          </w:p>
+        </w:tc>
+      </w:tr>
+      <w:tr>
+        <w:tc>
+          <w:tcPr/>
+          <w:p>
+            <w:pPr>
+              <w:pStyle w:val="Compact"/>
+              <w:jc w:val="left"/>
+            </w:pPr>
+            <w:r>
+              <w:rPr>
+                <w:bCs/>
+                <w:b/>
+              </w:rPr>
+              <w:t xml:space="preserve">Context Depth</w:t>
+            </w:r>
+          </w:p>
+        </w:tc>
+        <w:tc>
+          <w:tcPr/>
+          <w:p>
+            <w:pPr>
+              <w:pStyle w:val="Compact"/>
+              <w:jc w:val="left"/>
+            </w:pPr>
+            <w:r>
+              <w:t xml:space="preserve">Basic</w:t>
+            </w:r>
+          </w:p>
+        </w:tc>
+        <w:tc>
+          <w:tcPr/>
+          <w:p>
+            <w:pPr>
+              <w:pStyle w:val="Compact"/>
+              <w:jc w:val="left"/>
+            </w:pPr>
+            <w:r>
+              <w:t xml:space="preserve">Standard</w:t>
+            </w:r>
+          </w:p>
+        </w:tc>
+        <w:tc>
+          <w:tcPr/>
+          <w:p>
+            <w:pPr>
+              <w:pStyle w:val="Compact"/>
+              <w:jc w:val="left"/>
+            </w:pPr>
+            <w:r>
+              <w:t xml:space="preserve">Extended</w:t>
+            </w:r>
+          </w:p>
+        </w:tc>
+        <w:tc>
+          <w:tcPr/>
+          <w:p>
+            <w:pPr>
+              <w:pStyle w:val="Compact"/>
+              <w:jc w:val="left"/>
+            </w:pPr>
+            <w:r>
+              <w:t xml:space="preserve">Maximum</w:t>
+            </w:r>
+          </w:p>
+        </w:tc>
+      </w:tr>
+      <w:tr>
+        <w:tc>
+          <w:tcPr/>
+          <w:p>
+            <w:pPr>
+              <w:pStyle w:val="Compact"/>
+              <w:jc w:val="left"/>
+            </w:pPr>
+            <w:r>
+              <w:rPr>
+                <w:bCs/>
+                <w:b/>
+              </w:rPr>
+              <w:t xml:space="preserve">Verification</w:t>
+            </w:r>
+          </w:p>
+        </w:tc>
+        <w:tc>
+          <w:tcPr/>
+          <w:p>
+            <w:pPr>
+              <w:pStyle w:val="Compact"/>
+              <w:jc w:val="left"/>
+            </w:pPr>
+            <w:r>
+              <w:t xml:space="preserve">-</w:t>
+            </w:r>
+          </w:p>
+        </w:tc>
+        <w:tc>
+          <w:tcPr/>
+          <w:p>
+            <w:pPr>
+              <w:pStyle w:val="Compact"/>
+              <w:jc w:val="left"/>
+            </w:pPr>
+            <w:r>
+              <w:t xml:space="preserve">-</w:t>
+            </w:r>
+          </w:p>
+        </w:tc>
+        <w:tc>
+          <w:tcPr/>
+          <w:p>
+            <w:pPr>
+              <w:pStyle w:val="Compact"/>
+              <w:jc w:val="left"/>
+            </w:pPr>
+            <w:r>
+              <w:t xml:space="preserve">Basic</w:t>
+            </w:r>
+          </w:p>
+        </w:tc>
+        <w:tc>
+          <w:tcPr/>
+          <w:p>
+            <w:pPr>
+              <w:pStyle w:val="Compact"/>
+              <w:jc w:val="left"/>
+            </w:pPr>
+            <w:r>
+              <w:t xml:space="preserve">Full</w:t>
+            </w:r>
+          </w:p>
+        </w:tc>
+      </w:tr>
+      <w:tr>
+        <w:tc>
+          <w:tcPr/>
+          <w:p>
+            <w:pPr>
+              <w:pStyle w:val="Compact"/>
+              <w:jc w:val="left"/>
+            </w:pPr>
+            <w:r>
+              <w:rPr>
+                <w:bCs/>
+                <w:b/>
+              </w:rPr>
+              <w:t xml:space="preserve">Support</w:t>
+            </w:r>
+          </w:p>
+        </w:tc>
+        <w:tc>
+          <w:tcPr/>
+          <w:p>
+            <w:pPr>
+              <w:pStyle w:val="Compact"/>
+              <w:jc w:val="left"/>
+            </w:pPr>
+            <w:r>
+              <w:t xml:space="preserve">Email</w:t>
+            </w:r>
+          </w:p>
+        </w:tc>
+        <w:tc>
+          <w:tcPr/>
+          <w:p>
+            <w:pPr>
+              <w:pStyle w:val="Compact"/>
+              <w:jc w:val="left"/>
+            </w:pPr>
+            <w:r>
+              <w:t xml:space="preserve">Email</w:t>
+            </w:r>
+          </w:p>
+        </w:tc>
+        <w:tc>
+          <w:tcPr/>
+          <w:p>
+            <w:pPr>
+              <w:pStyle w:val="Compact"/>
+              <w:jc w:val="left"/>
+            </w:pPr>
+            <w:r>
+              <w:t xml:space="preserve">Priority</w:t>
+            </w:r>
+          </w:p>
+        </w:tc>
+        <w:tc>
+          <w:tcPr/>
+          <w:p>
+            <w:pPr>
+              <w:pStyle w:val="Compact"/>
+              <w:jc w:val="left"/>
+            </w:pPr>
+            <w:r>
+              <w:t xml:space="preserve">Direct</w:t>
+            </w:r>
+          </w:p>
+        </w:tc>
+      </w:tr>
+      <w:tr>
+        <w:tc>
+          <w:tcPr/>
+          <w:p>
+            <w:pPr>
+              <w:pStyle w:val="Compact"/>
+              <w:jc w:val="left"/>
+            </w:pPr>
+            <w:r>
+              <w:rPr>
+                <w:bCs/>
+                <w:b/>
+              </w:rPr>
+              <w:t xml:space="preserve">Gross Margin</w:t>
+            </w:r>
+          </w:p>
+        </w:tc>
+        <w:tc>
+          <w:tcPr/>
+          <w:p>
+            <w:pPr>
+              <w:pStyle w:val="Compact"/>
+              <w:jc w:val="left"/>
+            </w:pPr>
+            <w:r>
+              <w:t xml:space="preserve">64%</w:t>
+            </w:r>
+          </w:p>
+        </w:tc>
+        <w:tc>
+          <w:tcPr/>
+          <w:p>
+            <w:pPr>
+              <w:pStyle w:val="Compact"/>
+              <w:jc w:val="left"/>
+            </w:pPr>
+            <w:r>
+              <w:t xml:space="preserve">64%</w:t>
+            </w:r>
+          </w:p>
+        </w:tc>
+        <w:tc>
+          <w:tcPr/>
+          <w:p>
+            <w:pPr>
+              <w:pStyle w:val="Compact"/>
+              <w:jc w:val="left"/>
+            </w:pPr>
+            <w:r>
+              <w:t xml:space="preserve">61%</w:t>
+            </w:r>
+          </w:p>
+        </w:tc>
+        <w:tc>
+          <w:tcPr/>
+          <w:p>
+            <w:pPr>
+              <w:pStyle w:val="Compact"/>
+              <w:jc w:val="left"/>
+            </w:pPr>
+            <w:r>
+              <w:t xml:space="preserve">76%</w:t>
+            </w:r>
+          </w:p>
+        </w:tc>
+      </w:tr>
+    </w:tbl>
+    <w:bookmarkEnd w:id="89"/>
+    <w:bookmarkStart w:id="90" w:name="unit-economics"/>
+    <w:p>
+      <w:pPr>
+        <w:pStyle w:val="Heading3"/>
+      </w:pPr>
+      <w:r>
+        <w:t xml:space="preserve">Unit Economics</w:t>
+      </w:r>
+    </w:p>
+    <w:p>
+      <w:pPr>
+        <w:pStyle w:val="FirstParagraph"/>
+      </w:pPr>
+      <w:r>
+        <w:rPr>
+          <w:bCs/>
+          <w:b/>
+        </w:rPr>
+        <w:t xml:space="preserve">Per-Document COGS Breakdown:</w:t>
+      </w:r>
+    </w:p>
+    <w:tbl>
+      <w:tblPr>
+        <w:tblStyle w:val="Table"/>
+        <w:tblW w:type="auto" w:w="0"/>
+        <w:tblLook w:firstRow="1" w:lastRow="0" w:firstColumn="0" w:lastColumn="0" w:noHBand="0" w:noVBand="0" w:val="0020"/>
+        <w:jc w:val="start"/>
+      </w:tblPr>
+      <w:tblGrid>
+        <w:gridCol w:w="2640"/>
+        <w:gridCol w:w="2640"/>
+        <w:gridCol w:w="2640"/>
+      </w:tblGrid>
+      <w:tr>
+        <w:trPr>
+          <w:tblHeader w:val="true"/>
+        </w:trPr>
+        <w:tc>
+          <w:tcPr/>
+          <w:p>
+            <w:pPr>
+              <w:pStyle w:val="Compact"/>
+              <w:jc w:val="left"/>
+            </w:pPr>
+            <w:r>
+              <w:t xml:space="preserve">Component</w:t>
+            </w:r>
+          </w:p>
+        </w:tc>
+        <w:tc>
+          <w:tcPr/>
+          <w:p>
+            <w:pPr>
+              <w:pStyle w:val="Compact"/>
+              <w:jc w:val="left"/>
+            </w:pPr>
+            <w:r>
+              <w:t xml:space="preserve">Standard Doc</w:t>
+            </w:r>
+          </w:p>
+        </w:tc>
+        <w:tc>
+          <w:tcPr/>
+          <w:p>
+            <w:pPr>
+              <w:pStyle w:val="Compact"/>
+              <w:jc w:val="left"/>
+            </w:pPr>
+            <w:r>
+              <w:t xml:space="preserve">High-Stakes Doc</w:t>
+            </w:r>
+          </w:p>
+        </w:tc>
+      </w:tr>
+      <w:tr>
+        <w:tc>
+          <w:tcPr/>
+          <w:p>
+            <w:pPr>
+              <w:pStyle w:val="Compact"/>
+              <w:jc w:val="left"/>
+            </w:pPr>
+            <w:r>
+              <w:t xml:space="preserve">Ingestion (Gemini)</w:t>
+            </w:r>
+          </w:p>
+        </w:tc>
+        <w:tc>
+          <w:tcPr/>
+          <w:p>
+            <w:pPr>
+              <w:pStyle w:val="Compact"/>
+              <w:jc w:val="left"/>
+            </w:pPr>
+            <w:r>
+              <w:t xml:space="preserve">$0.50</w:t>
+            </w:r>
+          </w:p>
+        </w:tc>
+        <w:tc>
+          <w:tcPr/>
+          <w:p>
+            <w:pPr>
+              <w:pStyle w:val="Compact"/>
+              <w:jc w:val="left"/>
+            </w:pPr>
+            <w:r>
+              <w:t xml:space="preserve">$0.50</w:t>
+            </w:r>
+          </w:p>
+        </w:tc>
+      </w:tr>
+      <w:tr>
+        <w:tc>
+          <w:tcPr/>
+          <w:p>
+            <w:pPr>
+              <w:pStyle w:val="Compact"/>
+              <w:jc w:val="left"/>
+            </w:pPr>
+            <w:r>
+              <w:t xml:space="preserve">Reasoning (Sonnet)</w:t>
+            </w:r>
+          </w:p>
+        </w:tc>
+        <w:tc>
+          <w:tcPr/>
+          <w:p>
+            <w:pPr>
+              <w:pStyle w:val="Compact"/>
+              <w:jc w:val="left"/>
+            </w:pPr>
+            <w:r>
+              <w:t xml:space="preserve">$6.00</w:t>
+            </w:r>
+          </w:p>
+        </w:tc>
+        <w:tc>
+          <w:tcPr/>
+          <w:p>
+            <w:pPr>
+              <w:pStyle w:val="Compact"/>
+              <w:jc w:val="left"/>
+            </w:pPr>
+            <w:r>
+              <w:t xml:space="preserve">-</w:t>
+            </w:r>
+          </w:p>
+        </w:tc>
+      </w:tr>
+      <w:tr>
+        <w:tc>
+          <w:tcPr/>
+          <w:p>
+            <w:pPr>
+              <w:pStyle w:val="Compact"/>
+              <w:jc w:val="left"/>
+            </w:pPr>
+            <w:r>
+              <w:t xml:space="preserve">Reasoning (Opus)</w:t>
+            </w:r>
+          </w:p>
+        </w:tc>
+        <w:tc>
+          <w:tcPr/>
+          <w:p>
+            <w:pPr>
+              <w:pStyle w:val="Compact"/>
+              <w:jc w:val="left"/>
+            </w:pPr>
+            <w:r>
+              <w:t xml:space="preserve">-</w:t>
+            </w:r>
+          </w:p>
+        </w:tc>
+        <w:tc>
+          <w:tcPr/>
+          <w:p>
+            <w:pPr>
+              <w:pStyle w:val="Compact"/>
+              <w:jc w:val="left"/>
+            </w:pPr>
+            <w:r>
+              <w:t xml:space="preserve">$15.00</w:t>
+            </w:r>
+          </w:p>
+        </w:tc>
+      </w:tr>
+      <w:tr>
+        <w:tc>
+          <w:tcPr/>
+          <w:p>
+            <w:pPr>
+              <w:pStyle w:val="Compact"/>
+              <w:jc w:val="left"/>
+            </w:pPr>
+            <w:r>
+              <w:t xml:space="preserve">Verification</w:t>
+            </w:r>
+          </w:p>
+        </w:tc>
+        <w:tc>
+          <w:tcPr/>
+          <w:p>
+            <w:pPr>
+              <w:pStyle w:val="Compact"/>
+              <w:jc w:val="left"/>
+            </w:pPr>
+            <w:r>
+              <w:t xml:space="preserve">$0.50</w:t>
+            </w:r>
+          </w:p>
+        </w:tc>
+        <w:tc>
+          <w:tcPr/>
+          <w:p>
+            <w:pPr>
+              <w:pStyle w:val="Compact"/>
+              <w:jc w:val="left"/>
+            </w:pPr>
+            <w:r>
+              <w:t xml:space="preserve">$1.50</w:t>
+            </w:r>
+          </w:p>
+        </w:tc>
+      </w:tr>
+      <w:tr>
+        <w:tc>
+          <w:tcPr/>
+          <w:p>
+            <w:pPr>
+              <w:pStyle w:val="Compact"/>
+              <w:jc w:val="left"/>
+            </w:pPr>
+            <w:r>
+              <w:t xml:space="preserve">Infrastructure</w:t>
+            </w:r>
+          </w:p>
+        </w:tc>
+        <w:tc>
+          <w:tcPr/>
+          <w:p>
+            <w:pPr>
+              <w:pStyle w:val="Compact"/>
+              <w:jc w:val="left"/>
+            </w:pPr>
+            <w:r>
+              <w:t xml:space="preserve">$2.00</w:t>
+            </w:r>
+          </w:p>
+        </w:tc>
+        <w:tc>
+          <w:tcPr/>
+          <w:p>
+            <w:pPr>
+              <w:pStyle w:val="Compact"/>
+              <w:jc w:val="left"/>
+            </w:pPr>
+            <w:r>
+              <w:t xml:space="preserve">$1.00</w:t>
+            </w:r>
+          </w:p>
+        </w:tc>
+      </w:tr>
+      <w:tr>
+        <w:tc>
+          <w:tcPr/>
+          <w:p>
+            <w:pPr>
+              <w:pStyle w:val="Compact"/>
+              <w:jc w:val="left"/>
+            </w:pPr>
+            <w:r>
+              <w:rPr>
+                <w:bCs/>
+                <w:b/>
+              </w:rPr>
+              <w:t xml:space="preserve">Total COGS</w:t>
+            </w:r>
+          </w:p>
+        </w:tc>
+        <w:tc>
+          <w:tcPr/>
+          <w:p>
+            <w:pPr>
+              <w:pStyle w:val="Compact"/>
+              <w:jc w:val="left"/>
+            </w:pPr>
+            <w:r>
+              <w:rPr>
+                <w:bCs/>
+                <w:b/>
+              </w:rPr>
+              <w:t xml:space="preserve">$9.00</w:t>
+            </w:r>
+          </w:p>
+        </w:tc>
+        <w:tc>
+          <w:tcPr/>
+          <w:p>
+            <w:pPr>
+              <w:pStyle w:val="Compact"/>
+              <w:jc w:val="left"/>
+            </w:pPr>
+            <w:r>
+              <w:rPr>
+                <w:bCs/>
+                <w:b/>
+              </w:rPr>
+              <w:t xml:space="preserve">$18.00</w:t>
+            </w:r>
+          </w:p>
+        </w:tc>
+      </w:tr>
+    </w:tbl>
+    <w:bookmarkEnd w:id="90"/>
+    <w:bookmarkStart w:id="91" w:name="revenue-projections"/>
+    <w:p>
+      <w:pPr>
+        <w:pStyle w:val="Heading3"/>
+      </w:pPr>
+      <w:r>
+        <w:t xml:space="preserve">Revenue Projections</w:t>
+      </w:r>
+    </w:p>
+    <w:tbl>
+      <w:tblPr>
+        <w:tblStyle w:val="Table"/>
+        <w:tblW w:type="pct" w:w="5000"/>
+        <w:tblLook w:firstRow="1" w:lastRow="0" w:firstColumn="0" w:lastColumn="0" w:noHBand="0" w:noVBand="0" w:val="0020"/>
+        <w:jc w:val="start"/>
+      </w:tblPr>
+      <w:tblGrid>
+        <w:gridCol w:w="2262"/>
+        <w:gridCol w:w="1584"/>
+        <w:gridCol w:w="1131"/>
+        <w:gridCol w:w="1131"/>
+        <w:gridCol w:w="1810"/>
+      </w:tblGrid>
+      <w:tr>
+        <w:trPr>
+          <w:tblHeader w:val="true"/>
+        </w:trPr>
+        <w:tc>
+          <w:tcPr/>
+          <w:p>
+            <w:pPr>
+              <w:pStyle w:val="Compact"/>
+              <w:jc w:val="left"/>
+            </w:pPr>
+            <w:r>
+              <w:t xml:space="preserve">Scenario</w:t>
+            </w:r>
+          </w:p>
+        </w:tc>
+        <w:tc>
+          <w:tcPr/>
+          <w:p>
+            <w:pPr>
+              <w:pStyle w:val="Compact"/>
+              <w:jc w:val="left"/>
+            </w:pPr>
+            <w:r>
+              <w:t xml:space="preserve">Users</w:t>
+            </w:r>
+          </w:p>
+        </w:tc>
+        <w:tc>
+          <w:tcPr/>
+          <w:p>
+            <w:pPr>
+              <w:pStyle w:val="Compact"/>
+              <w:jc w:val="left"/>
+            </w:pPr>
+            <w:r>
+              <w:t xml:space="preserve">Mix</w:t>
+            </w:r>
+          </w:p>
+        </w:tc>
+        <w:tc>
+          <w:tcPr/>
+          <w:p>
+            <w:pPr>
+              <w:pStyle w:val="Compact"/>
+              <w:jc w:val="left"/>
+            </w:pPr>
+            <w:r>
+              <w:t xml:space="preserve">MRR</w:t>
+            </w:r>
+          </w:p>
+        </w:tc>
+        <w:tc>
+          <w:tcPr/>
+          <w:p>
+            <w:pPr>
+              <w:pStyle w:val="Compact"/>
+              <w:jc w:val="left"/>
+            </w:pPr>
+            <w:r>
+              <w:t xml:space="preserve">Annual</w:t>
+            </w:r>
+          </w:p>
+        </w:tc>
+      </w:tr>
+      <w:tr>
+        <w:tc>
+          <w:tcPr/>
+          <w:p>
+            <w:pPr>
+              <w:pStyle w:val="Compact"/>
+              <w:jc w:val="left"/>
+            </w:pPr>
+            <w:r>
+              <w:rPr>
+                <w:bCs/>
+                <w:b/>
+              </w:rPr>
+              <w:t xml:space="preserve">Seed</w:t>
+            </w:r>
+          </w:p>
+        </w:tc>
+        <w:tc>
+          <w:tcPr/>
+          <w:p>
+            <w:pPr>
+              <w:pStyle w:val="Compact"/>
+              <w:jc w:val="left"/>
+            </w:pPr>
+            <w:r>
+              <w:t xml:space="preserve">50</w:t>
+            </w:r>
+          </w:p>
+        </w:tc>
+        <w:tc>
+          <w:tcPr/>
+          <w:p>
+            <w:pPr>
+              <w:pStyle w:val="Compact"/>
+              <w:jc w:val="left"/>
+            </w:pPr>
+            <w:r>
+              <w:t xml:space="preserve">60% Starter, 30% Pro, 10% Lit</w:t>
+            </w:r>
+          </w:p>
+        </w:tc>
+        <w:tc>
+          <w:tcPr/>
+          <w:p>
+            <w:pPr>
+              <w:pStyle w:val="Compact"/>
+              <w:jc w:val="left"/>
+            </w:pPr>
+            <w:r>
+              <w:t xml:space="preserve">$4,250</w:t>
+            </w:r>
+          </w:p>
+        </w:tc>
+        <w:tc>
+          <w:tcPr/>
+          <w:p>
+            <w:pPr>
+              <w:pStyle w:val="Compact"/>
+              <w:jc w:val="left"/>
+            </w:pPr>
+            <w:r>
+              <w:t xml:space="preserve">$51K</w:t>
+            </w:r>
+          </w:p>
+        </w:tc>
+      </w:tr>
+      <w:tr>
+        <w:tc>
+          <w:tcPr/>
+          <w:p>
+            <w:pPr>
+              <w:pStyle w:val="Compact"/>
+              <w:jc w:val="left"/>
+            </w:pPr>
+            <w:r>
+              <w:rPr>
+                <w:bCs/>
+                <w:b/>
+              </w:rPr>
+              <w:t xml:space="preserve">Early</w:t>
+            </w:r>
+          </w:p>
+        </w:tc>
+        <w:tc>
+          <w:tcPr/>
+          <w:p>
+            <w:pPr>
+              <w:pStyle w:val="Compact"/>
+              <w:jc w:val="left"/>
+            </w:pPr>
+            <w:r>
+              <w:t xml:space="preserve">200</w:t>
+            </w:r>
+          </w:p>
+        </w:tc>
+        <w:tc>
+          <w:tcPr/>
+          <w:p>
+            <w:pPr>
+              <w:pStyle w:val="Compact"/>
+              <w:jc w:val="left"/>
+            </w:pPr>
+            <w:r>
+              <w:t xml:space="preserve">40% Starter, 40% Pro, 15% Lit, 5% High</w:t>
+            </w:r>
+          </w:p>
+        </w:tc>
+        <w:tc>
+          <w:tcPr/>
+          <w:p>
+            <w:pPr>
+              <w:pStyle w:val="Compact"/>
+              <w:jc w:val="left"/>
+            </w:pPr>
+            <w:r>
+              <w:t xml:space="preserve">$22,750</w:t>
+            </w:r>
+          </w:p>
+        </w:tc>
+        <w:tc>
+          <w:tcPr/>
+          <w:p>
+            <w:pPr>
+              <w:pStyle w:val="Compact"/>
+              <w:jc w:val="left"/>
+            </w:pPr>
+            <w:r>
+              <w:t xml:space="preserve">$273K</w:t>
+            </w:r>
+          </w:p>
+        </w:tc>
+      </w:tr>
+      <w:tr>
+        <w:tc>
+          <w:tcPr/>
+          <w:p>
+            <w:pPr>
+              <w:pStyle w:val="Compact"/>
+              <w:jc w:val="left"/>
+            </w:pPr>
+            <w:r>
+              <w:rPr>
+                <w:bCs/>
+                <w:b/>
+              </w:rPr>
+              <w:t xml:space="preserve">Growth</w:t>
+            </w:r>
+          </w:p>
+        </w:tc>
+        <w:tc>
+          <w:tcPr/>
+          <w:p>
+            <w:pPr>
+              <w:pStyle w:val="Compact"/>
+              <w:jc w:val="left"/>
+            </w:pPr>
+            <w:r>
+              <w:t xml:space="preserve">1,000</w:t>
+            </w:r>
+          </w:p>
+        </w:tc>
+        <w:tc>
+          <w:tcPr/>
+          <w:p>
+            <w:pPr>
+              <w:pStyle w:val="Compact"/>
+              <w:jc w:val="left"/>
+            </w:pPr>
+            <w:r>
+              <w:t xml:space="preserve">30% Starter, 40% Pro, 20% Lit, 10% High</w:t>
+            </w:r>
+          </w:p>
+        </w:tc>
+        <w:tc>
+          <w:tcPr/>
+          <w:p>
+            <w:pPr>
+              <w:pStyle w:val="Compact"/>
+              <w:jc w:val="left"/>
+            </w:pPr>
+            <w:r>
+              <w:t xml:space="preserve">$152,500</w:t>
+            </w:r>
+          </w:p>
+        </w:tc>
+        <w:tc>
+          <w:tcPr/>
+          <w:p>
+            <w:pPr>
+              <w:pStyle w:val="Compact"/>
+              <w:jc w:val="left"/>
+            </w:pPr>
+            <w:r>
+              <w:t xml:space="preserve">$1.83M</w:t>
+            </w:r>
+          </w:p>
+        </w:tc>
+      </w:tr>
+    </w:tbl>
+    <w:bookmarkEnd w:id="91"/>
+    <w:bookmarkStart w:id="92" w:name="alternative-byok-bring-your-own-key"/>
+    <w:p>
+      <w:pPr>
+        <w:pStyle w:val="Heading3"/>
+      </w:pPr>
+      <w:r>
+        <w:t xml:space="preserve">Alternative: BYOK (Bring Your Own Key)</w:t>
+      </w:r>
+    </w:p>
+    <w:p>
+      <w:pPr>
+        <w:pStyle w:val="FirstParagraph"/>
+      </w:pPr>
+      <w:r>
+        <w:t xml:space="preserve">For price-sensitive users or those with existing API credits:</w:t>
+      </w:r>
+    </w:p>
+    <w:p>
+      <w:pPr>
+        <w:pStyle w:val="BodyText"/>
+      </w:pPr>
+      <w:r>
+        <w:rPr>
+          <w:bCs/>
+          <w:b/>
+        </w:rPr>
+        <w:t xml:space="preserve">BYOK Plan — $25/month</w:t>
+      </w:r>
+      <w:r>
+        <w:t xml:space="preserve"> </w:t>
+      </w:r>
+      <w:r>
+        <w:t xml:space="preserve">- All features unlocked</w:t>
+      </w:r>
+      <w:r>
+        <w:t xml:space="preserve"> </w:t>
+      </w:r>
+      <w:r>
+        <w:t xml:space="preserve">- User provides own API keys (Claude, Gemini)</w:t>
+      </w:r>
+      <w:r>
+        <w:t xml:space="preserve"> </w:t>
+      </w:r>
+      <w:r>
+        <w:t xml:space="preserve">- We charge for platform only</w:t>
+      </w:r>
+      <w:r>
+        <w:t xml:space="preserve"> </w:t>
+      </w:r>
+      <w:r>
+        <w:t xml:space="preserve">- No included documents</w:t>
+      </w:r>
+      <w:r>
+        <w:t xml:space="preserve"> </w:t>
+      </w:r>
+      <w:r>
+        <w:t xml:space="preserve">- ~90% margin on subscription</w:t>
+      </w:r>
+    </w:p>
+    <w:p>
+      <w:pPr>
+        <w:pStyle w:val="BodyText"/>
+      </w:pPr>
+      <w:r>
+        <w:rPr>
+          <w:iCs/>
+          <w:i/>
+        </w:rPr>
+        <w:t xml:space="preserve">Good for developers, power users, privacy-conscious.</w:t>
+      </w:r>
+    </w:p>
+    <w:p>
+      <w:r>
+        <w:pict>
+          <v:rect style="width:0;height:1.5pt" o:hralign="center" o:hrstd="t" o:hr="t"/>
+        </w:pict>
+      </w:r>
+    </w:p>
+    <w:bookmarkEnd w:id="92"/>
+    <w:bookmarkEnd w:id="93"/>
+    <w:bookmarkStart w:id="94" w:name="competitive-landscape"/>
     <w:p>
       <w:pPr>
         <w:pStyle w:val="Heading2"/>
@@ -7246,8 +9354,8 @@
         </w:pict>
       </w:r>
     </w:p>
-    <w:bookmarkEnd w:id="87"/>
-    <w:bookmarkStart w:id="91" w:name="success-metrics"/>
+    <w:bookmarkEnd w:id="94"/>
+    <w:bookmarkStart w:id="98" w:name="success-metrics"/>
     <w:p>
       <w:pPr>
         <w:pStyle w:val="Heading2"/>
@@ -7256,7 +9364,7 @@
         <w:t xml:space="preserve">Success Metrics</w:t>
       </w:r>
     </w:p>
-    <w:bookmarkStart w:id="88" w:name="user-success"/>
+    <w:bookmarkStart w:id="95" w:name="user-success"/>
     <w:p>
       <w:pPr>
         <w:pStyle w:val="Heading3"/>
@@ -7313,8 +9421,8 @@
         <w:t xml:space="preserve">User confidence scores</w:t>
       </w:r>
     </w:p>
-    <w:bookmarkEnd w:id="88"/>
-    <w:bookmarkStart w:id="89" w:name="product-metrics"/>
+    <w:bookmarkEnd w:id="95"/>
+    <w:bookmarkStart w:id="96" w:name="product-metrics"/>
     <w:p>
       <w:pPr>
         <w:pStyle w:val="Heading3"/>
@@ -7383,8 +9491,8 @@
         <w:t xml:space="preserve">Retention (D1, D7, D30)</w:t>
       </w:r>
     </w:p>
-    <w:bookmarkEnd w:id="89"/>
-    <w:bookmarkStart w:id="90" w:name="business-metrics"/>
+    <w:bookmarkEnd w:id="96"/>
+    <w:bookmarkStart w:id="97" w:name="business-metrics"/>
     <w:p>
       <w:pPr>
         <w:pStyle w:val="Heading3"/>
@@ -7460,9 +9568,9 @@
         </w:pict>
       </w:r>
     </w:p>
-    <w:bookmarkEnd w:id="90"/>
-    <w:bookmarkEnd w:id="91"/>
-    <w:bookmarkStart w:id="97" w:name="roadmap"/>
+    <w:bookmarkEnd w:id="97"/>
+    <w:bookmarkEnd w:id="98"/>
+    <w:bookmarkStart w:id="104" w:name="roadmap"/>
     <w:p>
       <w:pPr>
         <w:pStyle w:val="Heading2"/>
@@ -7471,7 +9579,7 @@
         <w:t xml:space="preserve">Roadmap</w:t>
       </w:r>
     </w:p>
-    <w:bookmarkStart w:id="92" w:name="q1-2025-foundation"/>
+    <w:bookmarkStart w:id="99" w:name="q1-2025-foundation"/>
     <w:p>
       <w:pPr>
         <w:pStyle w:val="Heading3"/>
@@ -7564,8 +9672,8 @@
         <w:t xml:space="preserve">☐ Polish onboarding flow</w:t>
       </w:r>
     </w:p>
-    <w:bookmarkEnd w:id="92"/>
-    <w:bookmarkStart w:id="93" w:name="q2-2025-strategic-tools"/>
+    <w:bookmarkEnd w:id="99"/>
+    <w:bookmarkStart w:id="100" w:name="q2-2025-strategic-tools"/>
     <w:p>
       <w:pPr>
         <w:pStyle w:val="Heading3"/>
@@ -7622,8 +9730,8 @@
         <w:t xml:space="preserve">☐ Hearing simulator beta</w:t>
       </w:r>
     </w:p>
-    <w:bookmarkEnd w:id="93"/>
-    <w:bookmarkStart w:id="94" w:name="q3-2025-integrations"/>
+    <w:bookmarkEnd w:id="100"/>
+    <w:bookmarkStart w:id="101" w:name="q3-2025-integrations"/>
     <w:p>
       <w:pPr>
         <w:pStyle w:val="Heading3"/>
@@ -7680,8 +9788,8 @@
         <w:t xml:space="preserve">☐ PDF annotation</w:t>
       </w:r>
     </w:p>
-    <w:bookmarkEnd w:id="94"/>
-    <w:bookmarkStart w:id="95" w:name="q4-2025-scale"/>
+    <w:bookmarkEnd w:id="101"/>
+    <w:bookmarkStart w:id="102" w:name="q4-2025-scale"/>
     <w:p>
       <w:pPr>
         <w:pStyle w:val="Heading3"/>
@@ -7738,8 +9846,8 @@
         <w:t xml:space="preserve">☐ Community features</w:t>
       </w:r>
     </w:p>
-    <w:bookmarkEnd w:id="95"/>
-    <w:bookmarkStart w:id="96" w:name="expansion"/>
+    <w:bookmarkEnd w:id="102"/>
+    <w:bookmarkStart w:id="103" w:name="expansion"/>
     <w:p>
       <w:pPr>
         <w:pStyle w:val="Heading3"/>
@@ -7803,9 +9911,9 @@
         </w:pict>
       </w:r>
     </w:p>
-    <w:bookmarkEnd w:id="96"/>
-    <w:bookmarkEnd w:id="97"/>
-    <w:bookmarkStart w:id="98" w:name="open-questions"/>
+    <w:bookmarkEnd w:id="103"/>
+    <w:bookmarkEnd w:id="104"/>
+    <w:bookmarkStart w:id="105" w:name="open-questions"/>
     <w:p>
       <w:pPr>
         <w:pStyle w:val="Heading2"/>
@@ -7947,8 +10055,8 @@
         </w:pict>
       </w:r>
     </w:p>
-    <w:bookmarkEnd w:id="98"/>
-    <w:bookmarkStart w:id="104" w:name="appendix-document-types"/>
+    <w:bookmarkEnd w:id="105"/>
+    <w:bookmarkStart w:id="111" w:name="appendix-document-types"/>
     <w:p>
       <w:pPr>
         <w:pStyle w:val="Heading2"/>
@@ -7957,7 +10065,7 @@
         <w:t xml:space="preserve">Appendix: Document Types</w:t>
       </w:r>
     </w:p>
-    <w:bookmarkStart w:id="99" w:name="affidavitaffirmation"/>
+    <w:bookmarkStart w:id="106" w:name="affidavitaffirmation"/>
     <w:p>
       <w:pPr>
         <w:pStyle w:val="Heading3"/>
@@ -8014,8 +10122,8 @@
         <w:t xml:space="preserve">Numbered paragraphs</w:t>
       </w:r>
     </w:p>
-    <w:bookmarkEnd w:id="99"/>
-    <w:bookmarkStart w:id="100" w:name="written-submissions"/>
+    <w:bookmarkEnd w:id="106"/>
+    <w:bookmarkStart w:id="107" w:name="written-submissions"/>
     <w:p>
       <w:pPr>
         <w:pStyle w:val="Heading3"/>
@@ -8072,8 +10180,8 @@
         <w:t xml:space="preserve">Structured sections</w:t>
       </w:r>
     </w:p>
-    <w:bookmarkEnd w:id="100"/>
-    <w:bookmarkStart w:id="101" w:name="skeleton-argument"/>
+    <w:bookmarkEnd w:id="107"/>
+    <w:bookmarkStart w:id="108" w:name="skeleton-argument"/>
     <w:p>
       <w:pPr>
         <w:pStyle w:val="Heading3"/>
@@ -8130,8 +10238,8 @@
         <w:t xml:space="preserve">3-5 pages max</w:t>
       </w:r>
     </w:p>
-    <w:bookmarkEnd w:id="101"/>
-    <w:bookmarkStart w:id="102" w:name="letter-to-court"/>
+    <w:bookmarkEnd w:id="108"/>
+    <w:bookmarkStart w:id="109" w:name="letter-to-court"/>
     <w:p>
       <w:pPr>
         <w:pStyle w:val="Heading3"/>
@@ -8188,8 +10296,8 @@
         <w:t xml:space="preserve">Formal but concise</w:t>
       </w:r>
     </w:p>
-    <w:bookmarkEnd w:id="102"/>
-    <w:bookmarkStart w:id="103" w:name="responsereply"/>
+    <w:bookmarkEnd w:id="109"/>
+    <w:bookmarkStart w:id="110" w:name="responsereply"/>
     <w:p>
       <w:pPr>
         <w:pStyle w:val="Heading3"/>
@@ -8275,9 +10383,9 @@
         <w:t xml:space="preserve">Last Updated: December 2024</w:t>
       </w:r>
     </w:p>
-    <w:bookmarkEnd w:id="103"/>
-    <w:bookmarkEnd w:id="104"/>
-    <w:bookmarkEnd w:id="105"/>
+    <w:bookmarkEnd w:id="110"/>
+    <w:bookmarkEnd w:id="111"/>
+    <w:bookmarkEnd w:id="112"/>
     <w:sectPr/>
   </w:body>
 </w:document>

</xml_diff>